<commit_message>
fix(updateBook): added missing title in update book endpoint
</commit_message>
<xml_diff>
--- a/Documentation/Documentation.docx
+++ b/Documentation/Documentation.docx
@@ -14,15 +14,7 @@
     <w:p/>
     <w:p>
       <w:r>
-        <w:t xml:space="preserve">Code </w:t>
-      </w:r>
-      <w:proofErr w:type="spellStart"/>
-      <w:r>
-        <w:t>Refactorings</w:t>
-      </w:r>
-      <w:proofErr w:type="spellEnd"/>
-      <w:r>
-        <w:t xml:space="preserve"> done in the project:</w:t>
+        <w:t>Code Refactorings done in the project:</w:t>
       </w:r>
     </w:p>
     <w:p>
@@ -87,15 +79,7 @@
         </w:numPr>
       </w:pPr>
       <w:r>
-        <w:t xml:space="preserve">Edit Book: The application now </w:t>
-      </w:r>
-      <w:proofErr w:type="gramStart"/>
-      <w:r>
-        <w:t>has the ability to</w:t>
-      </w:r>
-      <w:proofErr w:type="gramEnd"/>
-      <w:r>
-        <w:t xml:space="preserve"> edit the details of a book and update the same in the database</w:t>
+        <w:t>Edit Book: The application now has the ability to edit the details of a book and update the same in the database</w:t>
       </w:r>
     </w:p>
     <w:p>
@@ -113,15 +97,13 @@
     <w:p/>
     <w:p>
       <w:r>
-        <w:t xml:space="preserve">There are various other details that I could have </w:t>
+        <w:t>There are various other details that I could have added, but couldn’t like – specification pattern especially in the filter criteria logic.</w:t>
       </w:r>
-      <w:proofErr w:type="gramStart"/>
+    </w:p>
+    <w:p/>
+    <w:p>
       <w:r>
-        <w:t>added, but</w:t>
-      </w:r>
-      <w:proofErr w:type="gramEnd"/>
-      <w:r>
-        <w:t xml:space="preserve"> couldn’t like – specification pattern especially in the filter criteria logic.</w:t>
+        <w:t>I have no experience in Vue.js, but I have tried my best to accommodate all the requirements, though styling has not been done to a great extent.</w:t>
       </w:r>
     </w:p>
     <w:sectPr>

</xml_diff>